<commit_message>
fixed spelling and formatting in Gravity Compensation Overview REV 1.docx
</commit_message>
<xml_diff>
--- a/documents/technical analysis report/Gravity Compensation Overview REV 1.docx
+++ b/documents/technical analysis report/Gravity Compensation Overview REV 1.docx
@@ -16,7 +16,7 @@
       </w:sdtPr>
       <w:sdtEndPr>
         <w:rPr>
-          <w:rFonts w:asciiTheme="minorHAnsi" w:eastAsiaTheme="minorHAnsi" w:hAnsiTheme="minorHAnsi" w:cstheme="minorBidi"/>
+          <w:rFonts w:asciiTheme="minorHAnsi" w:eastAsiaTheme="minorEastAsia" w:hAnsiTheme="minorHAnsi" w:cstheme="minorBidi"/>
           <w:caps w:val="0"/>
         </w:rPr>
       </w:sdtEndPr>
@@ -56,7 +56,7 @@
                   </w:tcPr>
                   <w:p>
                     <w:pPr>
-                      <w:pStyle w:val="NoSpacing"/>
+                      <w:pStyle w:val="a9"/>
                       <w:jc w:val="center"/>
                       <w:rPr>
                         <w:rFonts w:asciiTheme="majorHAnsi" w:eastAsiaTheme="majorEastAsia" w:hAnsiTheme="majorHAnsi" w:cstheme="majorBidi"/>
@@ -106,7 +106,7 @@
                   </w:tcPr>
                   <w:p>
                     <w:pPr>
-                      <w:pStyle w:val="NoSpacing"/>
+                      <w:pStyle w:val="a9"/>
                       <w:jc w:val="center"/>
                       <w:rPr>
                         <w:rFonts w:asciiTheme="majorHAnsi" w:eastAsiaTheme="majorEastAsia" w:hAnsiTheme="majorHAnsi" w:cstheme="majorBidi"/>
@@ -158,7 +158,7 @@
                   </w:tcPr>
                   <w:p>
                     <w:pPr>
-                      <w:pStyle w:val="NoSpacing"/>
+                      <w:pStyle w:val="a9"/>
                       <w:jc w:val="center"/>
                       <w:rPr>
                         <w:rFonts w:asciiTheme="majorHAnsi" w:eastAsiaTheme="majorEastAsia" w:hAnsiTheme="majorHAnsi" w:cstheme="majorBidi"/>
@@ -191,7 +191,7 @@
               </w:tcPr>
               <w:p>
                 <w:pPr>
-                  <w:pStyle w:val="NoSpacing"/>
+                  <w:pStyle w:val="a9"/>
                   <w:jc w:val="center"/>
                 </w:pPr>
               </w:p>
@@ -224,7 +224,7 @@
                   </w:tcPr>
                   <w:p>
                     <w:pPr>
-                      <w:pStyle w:val="NoSpacing"/>
+                      <w:pStyle w:val="a9"/>
                       <w:jc w:val="center"/>
                       <w:rPr>
                         <w:b/>
@@ -275,7 +275,7 @@
                   </w:tcPr>
                   <w:p>
                     <w:pPr>
-                      <w:pStyle w:val="NoSpacing"/>
+                      <w:pStyle w:val="a9"/>
                       <w:jc w:val="center"/>
                       <w:rPr>
                         <w:b/>
@@ -311,9 +311,6 @@
               <w:sdtPr>
                 <w:alias w:val="Abstract"/>
                 <w:id w:val="8276291"/>
-                <w:placeholder>
-                  <w:docPart w:val="4D74793975C84DE5876535A6F249734E"/>
-                </w:placeholder>
                 <w:dataBinding w:prefixMappings="xmlns:ns0='http://schemas.microsoft.com/office/2006/coverPageProps'" w:xpath="/ns0:CoverPageProperties[1]/ns0:Abstract[1]" w:storeItemID="{55AF091B-3C7A-41E3-B477-F2FDAA23CFDA}"/>
                 <w:text/>
               </w:sdtPr>
@@ -324,13 +321,10 @@
                   </w:tcPr>
                   <w:p>
                     <w:pPr>
-                      <w:pStyle w:val="NoSpacing"/>
+                      <w:pStyle w:val="a9"/>
                     </w:pPr>
                     <w:r>
-                      <w:t xml:space="preserve">Gravity compensation has been revisited to assess the need for rotational gravity compensation mechanism for a four link </w:t>
-                    </w:r>
-                    <w:r>
-                      <w:t>uni-compartmental knee bone cutting device</w:t>
+                      <w:t>Gravity compensation has been revisited to assess the need for rotational gravity compensation mechanism for a four link uni-compartmental knee bone cutting device</w:t>
                     </w:r>
                   </w:p>
                 </w:tc>
@@ -357,7 +351,7 @@
     </w:sdt>
     <w:p>
       <w:pPr>
-        <w:pStyle w:val="Heading1"/>
+        <w:pStyle w:val="1"/>
       </w:pPr>
       <w:r>
         <w:lastRenderedPageBreak/>
@@ -386,7 +380,7 @@
     </w:p>
     <w:p>
       <w:pPr>
-        <w:pStyle w:val="Heading2"/>
+        <w:pStyle w:val="2"/>
       </w:pPr>
       <w:r>
         <w:t>Background</w:t>
@@ -602,7 +596,7 @@
         <w:rPr>
           <w:noProof/>
           <w:highlight w:val="black"/>
-          <w:lang w:bidi="ar-SA"/>
+          <w:lang w:eastAsia="ja-JP" w:bidi="ar-SA"/>
         </w:rPr>
         <w:drawing>
           <wp:inline distT="0" distB="0" distL="0" distR="0">
@@ -621,7 +615,7 @@
     </w:p>
     <w:p>
       <w:pPr>
-        <w:pStyle w:val="Caption"/>
+        <w:pStyle w:val="af4"/>
       </w:pPr>
       <w:bookmarkStart w:id="0" w:name="_Ref258306451"/>
       <w:r>
@@ -650,7 +644,7 @@
     </w:p>
     <w:p>
       <w:pPr>
-        <w:pStyle w:val="Heading1"/>
+        <w:pStyle w:val="1"/>
       </w:pPr>
       <w:r>
         <w:lastRenderedPageBreak/>
@@ -775,7 +769,7 @@
     </w:p>
     <w:p>
       <w:pPr>
-        <w:pStyle w:val="ListParagraph"/>
+        <w:pStyle w:val="ab"/>
         <w:numPr>
           <w:ilvl w:val="0"/>
           <w:numId w:val="2"/>
@@ -1132,7 +1126,7 @@
     </w:p>
     <w:p>
       <w:pPr>
-        <w:pStyle w:val="Caption"/>
+        <w:pStyle w:val="af4"/>
       </w:pPr>
       <w:bookmarkStart w:id="1" w:name="_Ref251843631"/>
       <w:r>
@@ -1154,7 +1148,7 @@
     <w:p/>
     <w:p>
       <w:pPr>
-        <w:pStyle w:val="Heading2"/>
+        <w:pStyle w:val="2"/>
       </w:pPr>
       <w:r>
         <w:t>Technical Analysis</w:t>
@@ -1275,7 +1269,7 @@
     </w:p>
     <w:p>
       <w:pPr>
-        <w:pStyle w:val="Heading2"/>
+        <w:pStyle w:val="2"/>
       </w:pPr>
       <w:r>
         <w:t>Results</w:t>
@@ -1687,7 +1681,7 @@
       <w:r>
         <w:rPr>
           <w:noProof/>
-          <w:lang w:bidi="ar-SA"/>
+          <w:lang w:eastAsia="ja-JP" w:bidi="ar-SA"/>
         </w:rPr>
         <w:drawing>
           <wp:inline distT="0" distB="0" distL="0" distR="0">
@@ -1706,7 +1700,7 @@
     </w:p>
     <w:p>
       <w:pPr>
-        <w:pStyle w:val="Caption"/>
+        <w:pStyle w:val="af4"/>
         <w:jc w:val="center"/>
         <w:rPr>
           <w:vertAlign w:val="subscript"/>
@@ -1792,37 +1786,7 @@
           <w:lang w:bidi="ar-SA"/>
         </w:rPr>
         <w:pict>
-          <v:rect id="_x0000_s1171" style="position:absolute;left:0;text-align:left;margin-left:66.6pt;margin-top:152.15pt;width:123.75pt;height:40.05pt;z-index:251686912" filled="f" stroked="f">
-            <v:textbox style="mso-next-textbox:#_x0000_s1171">
-              <w:txbxContent>
-                <w:p>
-                  <w:r>
-                    <w:t xml:space="preserve">With gravity compensation </w:t>
-                  </w:r>
-                </w:p>
-              </w:txbxContent>
-            </v:textbox>
-          </v:rect>
-        </w:pict>
-      </w:r>
-      <w:r>
-        <w:rPr>
-          <w:noProof/>
-          <w:lang w:bidi="ar-SA"/>
-        </w:rPr>
-        <w:pict>
-          <v:shape id="_x0000_s1172" type="#_x0000_t32" style="position:absolute;left:0;text-align:left;margin-left:297.6pt;margin-top:105.95pt;width:56.4pt;height:53.7pt;flip:x y;z-index:251687936" o:connectortype="straight">
-            <v:stroke endarrow="block"/>
-          </v:shape>
-        </w:pict>
-      </w:r>
-      <w:r>
-        <w:rPr>
-          <w:noProof/>
-          <w:lang w:bidi="ar-SA"/>
-        </w:rPr>
-        <w:pict>
-          <v:rect id="_x0000_s1166" style="position:absolute;left:0;text-align:left;margin-left:312.75pt;margin-top:153.3pt;width:94.75pt;height:24.55pt;z-index:251681792" filled="f" stroked="f">
+          <v:rect id="_x0000_s1166" style="position:absolute;left:0;text-align:left;margin-left:312.75pt;margin-top:153.3pt;width:94.75pt;height:38.9pt;z-index:251681792" filled="f" stroked="f">
             <v:textbox style="mso-next-textbox:#_x0000_s1166">
               <w:txbxContent>
                 <w:p>
@@ -1844,6 +1808,36 @@
           <w:lang w:bidi="ar-SA"/>
         </w:rPr>
         <w:pict>
+          <v:rect id="_x0000_s1171" style="position:absolute;left:0;text-align:left;margin-left:66.6pt;margin-top:152.15pt;width:123.75pt;height:40.05pt;z-index:251686912" filled="f" stroked="f">
+            <v:textbox style="mso-next-textbox:#_x0000_s1171">
+              <w:txbxContent>
+                <w:p>
+                  <w:r>
+                    <w:t xml:space="preserve">With gravity compensation </w:t>
+                  </w:r>
+                </w:p>
+              </w:txbxContent>
+            </v:textbox>
+          </v:rect>
+        </w:pict>
+      </w:r>
+      <w:r>
+        <w:rPr>
+          <w:noProof/>
+          <w:lang w:bidi="ar-SA"/>
+        </w:rPr>
+        <w:pict>
+          <v:shape id="_x0000_s1172" type="#_x0000_t32" style="position:absolute;left:0;text-align:left;margin-left:297.6pt;margin-top:105.95pt;width:56.4pt;height:53.7pt;flip:x y;z-index:251687936" o:connectortype="straight">
+            <v:stroke endarrow="block"/>
+          </v:shape>
+        </w:pict>
+      </w:r>
+      <w:r>
+        <w:rPr>
+          <w:noProof/>
+          <w:lang w:bidi="ar-SA"/>
+        </w:rPr>
+        <w:pict>
           <v:oval id="_x0000_s1170" style="position:absolute;left:0;text-align:left;margin-left:286.35pt;margin-top:94.7pt;width:11.25pt;height:11.25pt;z-index:251685888" filled="f" strokecolor="#c00000" strokeweight="1.5pt"/>
         </w:pict>
       </w:r>
@@ -1922,7 +1916,7 @@
       <w:r>
         <w:rPr>
           <w:noProof/>
-          <w:lang w:bidi="ar-SA"/>
+          <w:lang w:eastAsia="ja-JP" w:bidi="ar-SA"/>
         </w:rPr>
         <w:drawing>
           <wp:inline distT="0" distB="0" distL="0" distR="0">
@@ -1941,7 +1935,7 @@
     </w:p>
     <w:p>
       <w:pPr>
-        <w:pStyle w:val="Caption"/>
+        <w:pStyle w:val="af4"/>
         <w:jc w:val="center"/>
       </w:pPr>
       <w:bookmarkStart w:id="3" w:name="_Ref258318448"/>
@@ -2113,7 +2107,7 @@
       <w:r>
         <w:rPr>
           <w:noProof/>
-          <w:lang w:bidi="ar-SA"/>
+          <w:lang w:eastAsia="ja-JP" w:bidi="ar-SA"/>
         </w:rPr>
         <w:drawing>
           <wp:inline distT="0" distB="0" distL="0" distR="0">
@@ -2132,7 +2126,7 @@
     </w:p>
     <w:p>
       <w:pPr>
-        <w:pStyle w:val="Caption"/>
+        <w:pStyle w:val="af4"/>
         <w:jc w:val="center"/>
         <w:rPr>
           <w:vertAlign w:val="subscript"/>
@@ -2239,7 +2233,7 @@
     </w:p>
     <w:p>
       <w:pPr>
-        <w:pStyle w:val="Caption"/>
+        <w:pStyle w:val="af4"/>
         <w:jc w:val="center"/>
       </w:pPr>
     </w:p>
@@ -2310,7 +2304,7 @@
       <w:r>
         <w:rPr>
           <w:noProof/>
-          <w:lang w:bidi="ar-SA"/>
+          <w:lang w:eastAsia="ja-JP" w:bidi="ar-SA"/>
         </w:rPr>
         <w:drawing>
           <wp:inline distT="0" distB="0" distL="0" distR="0">
@@ -2329,7 +2323,7 @@
     </w:p>
     <w:p>
       <w:pPr>
-        <w:pStyle w:val="Caption"/>
+        <w:pStyle w:val="af4"/>
         <w:jc w:val="center"/>
       </w:pPr>
       <w:r>
@@ -2370,13 +2364,13 @@
     </w:p>
     <w:p>
       <w:pPr>
-        <w:pStyle w:val="Caption"/>
+        <w:pStyle w:val="af4"/>
         <w:jc w:val="center"/>
       </w:pPr>
     </w:p>
     <w:p>
       <w:pPr>
-        <w:pStyle w:val="Heading2"/>
+        <w:pStyle w:val="2"/>
       </w:pPr>
       <w:r>
         <w:lastRenderedPageBreak/>
@@ -2404,7 +2398,7 @@
         <w:t xml:space="preserve">The total effect of torque generated due to rotation about the bone mount is </w:t>
       </w:r>
       <w:r>
-        <w:t>signifcant</w:t>
+        <w:t>significant</w:t>
       </w:r>
       <w:r>
         <w:t xml:space="preserve"> in comparison to both overall user satisfaction and the total weight of the linkages.   At 80% user satisfaction the maximum for a user will implement is 10N, </w:t>
@@ -2479,7 +2473,7 @@
     </w:p>
     <w:p>
       <w:pPr>
-        <w:pStyle w:val="Heading1"/>
+        <w:pStyle w:val="1"/>
       </w:pPr>
       <w:r>
         <w:t>Appendix A: Gravity Compensation Parameters</w:t>
@@ -2487,7 +2481,7 @@
     </w:p>
     <w:p>
       <w:pPr>
-        <w:pStyle w:val="Caption"/>
+        <w:pStyle w:val="af4"/>
         <w:keepNext/>
       </w:pPr>
       <w:r>
@@ -3673,13 +3667,13 @@
     </w:tbl>
     <w:p>
       <w:pPr>
-        <w:pStyle w:val="Caption"/>
+        <w:pStyle w:val="af4"/>
         <w:keepNext/>
       </w:pPr>
     </w:p>
     <w:p>
       <w:pPr>
-        <w:pStyle w:val="Caption"/>
+        <w:pStyle w:val="af4"/>
         <w:keepNext/>
       </w:pPr>
       <w:r>
@@ -4376,7 +4370,7 @@
   <w:docDefaults>
     <w:rPrDefault>
       <w:rPr>
-        <w:rFonts w:asciiTheme="minorHAnsi" w:eastAsiaTheme="minorHAnsi" w:hAnsiTheme="minorHAnsi" w:cstheme="minorBidi"/>
+        <w:rFonts w:asciiTheme="minorHAnsi" w:eastAsiaTheme="minorEastAsia" w:hAnsiTheme="minorHAnsi" w:cstheme="minorBidi"/>
         <w:sz w:val="22"/>
         <w:szCs w:val="22"/>
         <w:lang w:val="en-US" w:eastAsia="en-US" w:bidi="en-US"/>
@@ -4527,16 +4521,16 @@
     <w:lsdException w:name="Bibliography" w:uiPriority="37"/>
     <w:lsdException w:name="TOC Heading" w:uiPriority="39" w:qFormat="1"/>
   </w:latentStyles>
-  <w:style w:type="paragraph" w:default="1" w:styleId="Normal">
+  <w:style w:type="paragraph" w:default="1" w:styleId="a">
     <w:name w:val="Normal"/>
     <w:qFormat/>
     <w:rsid w:val="00214014"/>
   </w:style>
-  <w:style w:type="paragraph" w:styleId="Heading1">
+  <w:style w:type="paragraph" w:styleId="1">
     <w:name w:val="heading 1"/>
-    <w:basedOn w:val="Normal"/>
-    <w:next w:val="Normal"/>
-    <w:link w:val="Heading1Char"/>
+    <w:basedOn w:val="a"/>
+    <w:next w:val="a"/>
+    <w:link w:val="10"/>
     <w:uiPriority w:val="9"/>
     <w:qFormat/>
     <w:rsid w:val="00214014"/>
@@ -4553,11 +4547,11 @@
       <w:szCs w:val="28"/>
     </w:rPr>
   </w:style>
-  <w:style w:type="paragraph" w:styleId="Heading2">
+  <w:style w:type="paragraph" w:styleId="2">
     <w:name w:val="heading 2"/>
-    <w:basedOn w:val="Normal"/>
-    <w:next w:val="Normal"/>
-    <w:link w:val="Heading2Char"/>
+    <w:basedOn w:val="a"/>
+    <w:next w:val="a"/>
+    <w:link w:val="20"/>
     <w:uiPriority w:val="9"/>
     <w:unhideWhenUsed/>
     <w:qFormat/>
@@ -4574,11 +4568,11 @@
       <w:szCs w:val="26"/>
     </w:rPr>
   </w:style>
-  <w:style w:type="paragraph" w:styleId="Heading3">
+  <w:style w:type="paragraph" w:styleId="3">
     <w:name w:val="heading 3"/>
-    <w:basedOn w:val="Normal"/>
-    <w:next w:val="Normal"/>
-    <w:link w:val="Heading3Char"/>
+    <w:basedOn w:val="a"/>
+    <w:next w:val="a"/>
+    <w:link w:val="30"/>
     <w:uiPriority w:val="9"/>
     <w:unhideWhenUsed/>
     <w:qFormat/>
@@ -4593,11 +4587,11 @@
       <w:bCs/>
     </w:rPr>
   </w:style>
-  <w:style w:type="paragraph" w:styleId="Heading4">
+  <w:style w:type="paragraph" w:styleId="4">
     <w:name w:val="heading 4"/>
-    <w:basedOn w:val="Normal"/>
-    <w:next w:val="Normal"/>
-    <w:link w:val="Heading4Char"/>
+    <w:basedOn w:val="a"/>
+    <w:next w:val="a"/>
+    <w:link w:val="40"/>
     <w:uiPriority w:val="9"/>
     <w:semiHidden/>
     <w:unhideWhenUsed/>
@@ -4615,11 +4609,11 @@
       <w:iCs/>
     </w:rPr>
   </w:style>
-  <w:style w:type="paragraph" w:styleId="Heading5">
+  <w:style w:type="paragraph" w:styleId="5">
     <w:name w:val="heading 5"/>
-    <w:basedOn w:val="Normal"/>
-    <w:next w:val="Normal"/>
-    <w:link w:val="Heading5Char"/>
+    <w:basedOn w:val="a"/>
+    <w:next w:val="a"/>
+    <w:link w:val="50"/>
     <w:uiPriority w:val="9"/>
     <w:semiHidden/>
     <w:unhideWhenUsed/>
@@ -4636,11 +4630,11 @@
       <w:color w:val="7F7F7F" w:themeColor="text1" w:themeTint="80"/>
     </w:rPr>
   </w:style>
-  <w:style w:type="paragraph" w:styleId="Heading6">
+  <w:style w:type="paragraph" w:styleId="6">
     <w:name w:val="heading 6"/>
-    <w:basedOn w:val="Normal"/>
-    <w:next w:val="Normal"/>
-    <w:link w:val="Heading6Char"/>
+    <w:basedOn w:val="a"/>
+    <w:next w:val="a"/>
+    <w:link w:val="60"/>
     <w:uiPriority w:val="9"/>
     <w:semiHidden/>
     <w:unhideWhenUsed/>
@@ -4659,11 +4653,11 @@
       <w:color w:val="7F7F7F" w:themeColor="text1" w:themeTint="80"/>
     </w:rPr>
   </w:style>
-  <w:style w:type="paragraph" w:styleId="Heading7">
+  <w:style w:type="paragraph" w:styleId="7">
     <w:name w:val="heading 7"/>
-    <w:basedOn w:val="Normal"/>
-    <w:next w:val="Normal"/>
-    <w:link w:val="Heading7Char"/>
+    <w:basedOn w:val="a"/>
+    <w:next w:val="a"/>
+    <w:link w:val="70"/>
     <w:uiPriority w:val="9"/>
     <w:semiHidden/>
     <w:unhideWhenUsed/>
@@ -4679,11 +4673,11 @@
       <w:iCs/>
     </w:rPr>
   </w:style>
-  <w:style w:type="paragraph" w:styleId="Heading8">
+  <w:style w:type="paragraph" w:styleId="8">
     <w:name w:val="heading 8"/>
-    <w:basedOn w:val="Normal"/>
-    <w:next w:val="Normal"/>
-    <w:link w:val="Heading8Char"/>
+    <w:basedOn w:val="a"/>
+    <w:next w:val="a"/>
+    <w:link w:val="80"/>
     <w:uiPriority w:val="9"/>
     <w:semiHidden/>
     <w:unhideWhenUsed/>
@@ -4699,11 +4693,11 @@
       <w:szCs w:val="20"/>
     </w:rPr>
   </w:style>
-  <w:style w:type="paragraph" w:styleId="Heading9">
+  <w:style w:type="paragraph" w:styleId="9">
     <w:name w:val="heading 9"/>
-    <w:basedOn w:val="Normal"/>
-    <w:next w:val="Normal"/>
-    <w:link w:val="Heading9Char"/>
+    <w:basedOn w:val="a"/>
+    <w:next w:val="a"/>
+    <w:link w:val="90"/>
     <w:uiPriority w:val="9"/>
     <w:semiHidden/>
     <w:unhideWhenUsed/>
@@ -4722,13 +4716,13 @@
       <w:szCs w:val="20"/>
     </w:rPr>
   </w:style>
-  <w:style w:type="character" w:default="1" w:styleId="DefaultParagraphFont">
+  <w:style w:type="character" w:default="1" w:styleId="a0">
     <w:name w:val="Default Paragraph Font"/>
     <w:uiPriority w:val="1"/>
     <w:semiHidden/>
     <w:unhideWhenUsed/>
   </w:style>
-  <w:style w:type="table" w:default="1" w:styleId="TableNormal">
+  <w:style w:type="table" w:default="1" w:styleId="a1">
     <w:name w:val="Normal Table"/>
     <w:uiPriority w:val="99"/>
     <w:semiHidden/>
@@ -4744,16 +4738,16 @@
       </w:tblCellMar>
     </w:tblPr>
   </w:style>
-  <w:style w:type="numbering" w:default="1" w:styleId="NoList">
+  <w:style w:type="numbering" w:default="1" w:styleId="a2">
     <w:name w:val="No List"/>
     <w:uiPriority w:val="99"/>
     <w:semiHidden/>
     <w:unhideWhenUsed/>
   </w:style>
-  <w:style w:type="character" w:customStyle="1" w:styleId="Heading1Char">
-    <w:name w:val="Heading 1 Char"/>
-    <w:basedOn w:val="DefaultParagraphFont"/>
-    <w:link w:val="Heading1"/>
+  <w:style w:type="character" w:customStyle="1" w:styleId="10">
+    <w:name w:val="見出し 1 (文字)"/>
+    <w:basedOn w:val="a0"/>
+    <w:link w:val="1"/>
     <w:uiPriority w:val="9"/>
     <w:rsid w:val="00214014"/>
     <w:rPr>
@@ -4764,10 +4758,10 @@
       <w:szCs w:val="28"/>
     </w:rPr>
   </w:style>
-  <w:style w:type="character" w:customStyle="1" w:styleId="Heading2Char">
-    <w:name w:val="Heading 2 Char"/>
-    <w:basedOn w:val="DefaultParagraphFont"/>
-    <w:link w:val="Heading2"/>
+  <w:style w:type="character" w:customStyle="1" w:styleId="20">
+    <w:name w:val="見出し 2 (文字)"/>
+    <w:basedOn w:val="a0"/>
+    <w:link w:val="2"/>
     <w:uiPriority w:val="9"/>
     <w:rsid w:val="00214014"/>
     <w:rPr>
@@ -4778,10 +4772,10 @@
       <w:szCs w:val="26"/>
     </w:rPr>
   </w:style>
-  <w:style w:type="character" w:customStyle="1" w:styleId="Heading3Char">
-    <w:name w:val="Heading 3 Char"/>
-    <w:basedOn w:val="DefaultParagraphFont"/>
-    <w:link w:val="Heading3"/>
+  <w:style w:type="character" w:customStyle="1" w:styleId="30">
+    <w:name w:val="見出し 3 (文字)"/>
+    <w:basedOn w:val="a0"/>
+    <w:link w:val="3"/>
     <w:uiPriority w:val="9"/>
     <w:rsid w:val="00214014"/>
     <w:rPr>
@@ -4790,10 +4784,10 @@
       <w:bCs/>
     </w:rPr>
   </w:style>
-  <w:style w:type="character" w:customStyle="1" w:styleId="Heading4Char">
-    <w:name w:val="Heading 4 Char"/>
-    <w:basedOn w:val="DefaultParagraphFont"/>
-    <w:link w:val="Heading4"/>
+  <w:style w:type="character" w:customStyle="1" w:styleId="40">
+    <w:name w:val="見出し 4 (文字)"/>
+    <w:basedOn w:val="a0"/>
+    <w:link w:val="4"/>
     <w:uiPriority w:val="9"/>
     <w:semiHidden/>
     <w:rsid w:val="00214014"/>
@@ -4805,10 +4799,10 @@
       <w:iCs/>
     </w:rPr>
   </w:style>
-  <w:style w:type="character" w:customStyle="1" w:styleId="Heading5Char">
-    <w:name w:val="Heading 5 Char"/>
-    <w:basedOn w:val="DefaultParagraphFont"/>
-    <w:link w:val="Heading5"/>
+  <w:style w:type="character" w:customStyle="1" w:styleId="50">
+    <w:name w:val="見出し 5 (文字)"/>
+    <w:basedOn w:val="a0"/>
+    <w:link w:val="5"/>
     <w:uiPriority w:val="9"/>
     <w:semiHidden/>
     <w:rsid w:val="00214014"/>
@@ -4819,10 +4813,10 @@
       <w:color w:val="7F7F7F" w:themeColor="text1" w:themeTint="80"/>
     </w:rPr>
   </w:style>
-  <w:style w:type="character" w:customStyle="1" w:styleId="Heading6Char">
-    <w:name w:val="Heading 6 Char"/>
-    <w:basedOn w:val="DefaultParagraphFont"/>
-    <w:link w:val="Heading6"/>
+  <w:style w:type="character" w:customStyle="1" w:styleId="60">
+    <w:name w:val="見出し 6 (文字)"/>
+    <w:basedOn w:val="a0"/>
+    <w:link w:val="6"/>
     <w:uiPriority w:val="9"/>
     <w:semiHidden/>
     <w:rsid w:val="00214014"/>
@@ -4835,10 +4829,10 @@
       <w:color w:val="7F7F7F" w:themeColor="text1" w:themeTint="80"/>
     </w:rPr>
   </w:style>
-  <w:style w:type="character" w:customStyle="1" w:styleId="Heading7Char">
-    <w:name w:val="Heading 7 Char"/>
-    <w:basedOn w:val="DefaultParagraphFont"/>
-    <w:link w:val="Heading7"/>
+  <w:style w:type="character" w:customStyle="1" w:styleId="70">
+    <w:name w:val="見出し 7 (文字)"/>
+    <w:basedOn w:val="a0"/>
+    <w:link w:val="7"/>
     <w:uiPriority w:val="9"/>
     <w:semiHidden/>
     <w:rsid w:val="00214014"/>
@@ -4848,10 +4842,10 @@
       <w:iCs/>
     </w:rPr>
   </w:style>
-  <w:style w:type="character" w:customStyle="1" w:styleId="Heading8Char">
-    <w:name w:val="Heading 8 Char"/>
-    <w:basedOn w:val="DefaultParagraphFont"/>
-    <w:link w:val="Heading8"/>
+  <w:style w:type="character" w:customStyle="1" w:styleId="80">
+    <w:name w:val="見出し 8 (文字)"/>
+    <w:basedOn w:val="a0"/>
+    <w:link w:val="8"/>
     <w:uiPriority w:val="9"/>
     <w:semiHidden/>
     <w:rsid w:val="00214014"/>
@@ -4861,10 +4855,10 @@
       <w:szCs w:val="20"/>
     </w:rPr>
   </w:style>
-  <w:style w:type="character" w:customStyle="1" w:styleId="Heading9Char">
-    <w:name w:val="Heading 9 Char"/>
-    <w:basedOn w:val="DefaultParagraphFont"/>
-    <w:link w:val="Heading9"/>
+  <w:style w:type="character" w:customStyle="1" w:styleId="90">
+    <w:name w:val="見出し 9 (文字)"/>
+    <w:basedOn w:val="a0"/>
+    <w:link w:val="9"/>
     <w:uiPriority w:val="9"/>
     <w:semiHidden/>
     <w:rsid w:val="00214014"/>
@@ -4877,11 +4871,11 @@
       <w:szCs w:val="20"/>
     </w:rPr>
   </w:style>
-  <w:style w:type="paragraph" w:styleId="Title">
+  <w:style w:type="paragraph" w:styleId="a3">
     <w:name w:val="Title"/>
-    <w:basedOn w:val="Normal"/>
-    <w:next w:val="Normal"/>
-    <w:link w:val="TitleChar"/>
+    <w:basedOn w:val="a"/>
+    <w:next w:val="a"/>
+    <w:link w:val="a4"/>
     <w:uiPriority w:val="10"/>
     <w:qFormat/>
     <w:rsid w:val="00214014"/>
@@ -4899,10 +4893,10 @@
       <w:szCs w:val="52"/>
     </w:rPr>
   </w:style>
-  <w:style w:type="character" w:customStyle="1" w:styleId="TitleChar">
-    <w:name w:val="Title Char"/>
-    <w:basedOn w:val="DefaultParagraphFont"/>
-    <w:link w:val="Title"/>
+  <w:style w:type="character" w:customStyle="1" w:styleId="a4">
+    <w:name w:val="表題 (文字)"/>
+    <w:basedOn w:val="a0"/>
+    <w:link w:val="a3"/>
     <w:uiPriority w:val="10"/>
     <w:rsid w:val="00214014"/>
     <w:rPr>
@@ -4912,11 +4906,11 @@
       <w:szCs w:val="52"/>
     </w:rPr>
   </w:style>
-  <w:style w:type="paragraph" w:styleId="Subtitle">
+  <w:style w:type="paragraph" w:styleId="a5">
     <w:name w:val="Subtitle"/>
-    <w:basedOn w:val="Normal"/>
-    <w:next w:val="Normal"/>
-    <w:link w:val="SubtitleChar"/>
+    <w:basedOn w:val="a"/>
+    <w:next w:val="a"/>
+    <w:link w:val="a6"/>
     <w:uiPriority w:val="11"/>
     <w:qFormat/>
     <w:rsid w:val="00214014"/>
@@ -4932,10 +4926,10 @@
       <w:szCs w:val="24"/>
     </w:rPr>
   </w:style>
-  <w:style w:type="character" w:customStyle="1" w:styleId="SubtitleChar">
-    <w:name w:val="Subtitle Char"/>
-    <w:basedOn w:val="DefaultParagraphFont"/>
-    <w:link w:val="Subtitle"/>
+  <w:style w:type="character" w:customStyle="1" w:styleId="a6">
+    <w:name w:val="副題 (文字)"/>
+    <w:basedOn w:val="a0"/>
+    <w:link w:val="a5"/>
     <w:uiPriority w:val="11"/>
     <w:rsid w:val="00214014"/>
     <w:rPr>
@@ -4947,7 +4941,7 @@
       <w:szCs w:val="24"/>
     </w:rPr>
   </w:style>
-  <w:style w:type="character" w:styleId="Strong">
+  <w:style w:type="character" w:styleId="a7">
     <w:name w:val="Strong"/>
     <w:uiPriority w:val="22"/>
     <w:qFormat/>
@@ -4957,7 +4951,7 @@
       <w:bCs/>
     </w:rPr>
   </w:style>
-  <w:style w:type="character" w:styleId="Emphasis">
+  <w:style w:type="character" w:styleId="a8">
     <w:name w:val="Emphasis"/>
     <w:uiPriority w:val="20"/>
     <w:qFormat/>
@@ -4972,10 +4966,10 @@
       <w:shd w:val="clear" w:color="auto" w:fill="auto"/>
     </w:rPr>
   </w:style>
-  <w:style w:type="paragraph" w:styleId="NoSpacing">
+  <w:style w:type="paragraph" w:styleId="a9">
     <w:name w:val="No Spacing"/>
-    <w:basedOn w:val="Normal"/>
-    <w:link w:val="NoSpacingChar"/>
+    <w:basedOn w:val="a"/>
+    <w:link w:val="aa"/>
     <w:uiPriority w:val="1"/>
     <w:qFormat/>
     <w:rsid w:val="00214014"/>
@@ -4983,9 +4977,9 @@
       <w:spacing w:after="0" w:line="240" w:lineRule="auto"/>
     </w:pPr>
   </w:style>
-  <w:style w:type="paragraph" w:styleId="ListParagraph">
+  <w:style w:type="paragraph" w:styleId="ab">
     <w:name w:val="List Paragraph"/>
-    <w:basedOn w:val="Normal"/>
+    <w:basedOn w:val="a"/>
     <w:uiPriority w:val="34"/>
     <w:qFormat/>
     <w:rsid w:val="00214014"/>
@@ -4994,11 +4988,11 @@
       <w:contextualSpacing/>
     </w:pPr>
   </w:style>
-  <w:style w:type="paragraph" w:styleId="Quote">
+  <w:style w:type="paragraph" w:styleId="ac">
     <w:name w:val="Quote"/>
-    <w:basedOn w:val="Normal"/>
-    <w:next w:val="Normal"/>
-    <w:link w:val="QuoteChar"/>
+    <w:basedOn w:val="a"/>
+    <w:next w:val="a"/>
+    <w:link w:val="ad"/>
     <w:uiPriority w:val="29"/>
     <w:qFormat/>
     <w:rsid w:val="00214014"/>
@@ -5011,10 +5005,10 @@
       <w:iCs/>
     </w:rPr>
   </w:style>
-  <w:style w:type="character" w:customStyle="1" w:styleId="QuoteChar">
-    <w:name w:val="Quote Char"/>
-    <w:basedOn w:val="DefaultParagraphFont"/>
-    <w:link w:val="Quote"/>
+  <w:style w:type="character" w:customStyle="1" w:styleId="ad">
+    <w:name w:val="引用文 (文字)"/>
+    <w:basedOn w:val="a0"/>
+    <w:link w:val="ac"/>
     <w:uiPriority w:val="29"/>
     <w:rsid w:val="00214014"/>
     <w:rPr>
@@ -5022,11 +5016,11 @@
       <w:iCs/>
     </w:rPr>
   </w:style>
-  <w:style w:type="paragraph" w:styleId="IntenseQuote">
+  <w:style w:type="paragraph" w:styleId="21">
     <w:name w:val="Intense Quote"/>
-    <w:basedOn w:val="Normal"/>
-    <w:next w:val="Normal"/>
-    <w:link w:val="IntenseQuoteChar"/>
+    <w:basedOn w:val="a"/>
+    <w:next w:val="a"/>
+    <w:link w:val="22"/>
     <w:uiPriority w:val="30"/>
     <w:qFormat/>
     <w:rsid w:val="00214014"/>
@@ -5045,10 +5039,10 @@
       <w:iCs/>
     </w:rPr>
   </w:style>
-  <w:style w:type="character" w:customStyle="1" w:styleId="IntenseQuoteChar">
-    <w:name w:val="Intense Quote Char"/>
-    <w:basedOn w:val="DefaultParagraphFont"/>
-    <w:link w:val="IntenseQuote"/>
+  <w:style w:type="character" w:customStyle="1" w:styleId="22">
+    <w:name w:val="引用文 2 (文字)"/>
+    <w:basedOn w:val="a0"/>
+    <w:link w:val="21"/>
     <w:uiPriority w:val="30"/>
     <w:rsid w:val="00214014"/>
     <w:rPr>
@@ -5058,7 +5052,7 @@
       <w:iCs/>
     </w:rPr>
   </w:style>
-  <w:style w:type="character" w:styleId="SubtleEmphasis">
+  <w:style w:type="character" w:styleId="ae">
     <w:name w:val="Subtle Emphasis"/>
     <w:uiPriority w:val="19"/>
     <w:qFormat/>
@@ -5068,7 +5062,7 @@
       <w:iCs/>
     </w:rPr>
   </w:style>
-  <w:style w:type="character" w:styleId="IntenseEmphasis">
+  <w:style w:type="character" w:styleId="23">
     <w:name w:val="Intense Emphasis"/>
     <w:uiPriority w:val="21"/>
     <w:qFormat/>
@@ -5078,7 +5072,7 @@
       <w:bCs/>
     </w:rPr>
   </w:style>
-  <w:style w:type="character" w:styleId="SubtleReference">
+  <w:style w:type="character" w:styleId="af">
     <w:name w:val="Subtle Reference"/>
     <w:uiPriority w:val="31"/>
     <w:qFormat/>
@@ -5087,7 +5081,7 @@
       <w:smallCaps/>
     </w:rPr>
   </w:style>
-  <w:style w:type="character" w:styleId="IntenseReference">
+  <w:style w:type="character" w:styleId="24">
     <w:name w:val="Intense Reference"/>
     <w:uiPriority w:val="32"/>
     <w:qFormat/>
@@ -5098,7 +5092,7 @@
       <w:u w:val="single"/>
     </w:rPr>
   </w:style>
-  <w:style w:type="character" w:styleId="BookTitle">
+  <w:style w:type="character" w:styleId="af0">
     <w:name w:val="Book Title"/>
     <w:uiPriority w:val="33"/>
     <w:qFormat/>
@@ -5110,10 +5104,10 @@
       <w:spacing w:val="5"/>
     </w:rPr>
   </w:style>
-  <w:style w:type="paragraph" w:styleId="TOCHeading">
+  <w:style w:type="paragraph" w:styleId="af1">
     <w:name w:val="TOC Heading"/>
-    <w:basedOn w:val="Heading1"/>
-    <w:next w:val="Normal"/>
+    <w:basedOn w:val="1"/>
+    <w:next w:val="a"/>
     <w:uiPriority w:val="39"/>
     <w:semiHidden/>
     <w:unhideWhenUsed/>
@@ -5123,10 +5117,10 @@
       <w:outlineLvl w:val="9"/>
     </w:pPr>
   </w:style>
-  <w:style w:type="paragraph" w:styleId="BalloonText">
+  <w:style w:type="paragraph" w:styleId="af2">
     <w:name w:val="Balloon Text"/>
-    <w:basedOn w:val="Normal"/>
-    <w:link w:val="BalloonTextChar"/>
+    <w:basedOn w:val="a"/>
+    <w:link w:val="af3"/>
     <w:uiPriority w:val="99"/>
     <w:semiHidden/>
     <w:unhideWhenUsed/>
@@ -5140,10 +5134,10 @@
       <w:szCs w:val="16"/>
     </w:rPr>
   </w:style>
-  <w:style w:type="character" w:customStyle="1" w:styleId="BalloonTextChar">
-    <w:name w:val="Balloon Text Char"/>
-    <w:basedOn w:val="DefaultParagraphFont"/>
-    <w:link w:val="BalloonText"/>
+  <w:style w:type="character" w:customStyle="1" w:styleId="af3">
+    <w:name w:val="吹き出し (文字)"/>
+    <w:basedOn w:val="a0"/>
+    <w:link w:val="af2"/>
     <w:uiPriority w:val="99"/>
     <w:semiHidden/>
     <w:rsid w:val="0058022D"/>
@@ -5153,10 +5147,10 @@
       <w:szCs w:val="16"/>
     </w:rPr>
   </w:style>
-  <w:style w:type="paragraph" w:styleId="Caption">
+  <w:style w:type="paragraph" w:styleId="af4">
     <w:name w:val="caption"/>
-    <w:basedOn w:val="Normal"/>
-    <w:next w:val="Normal"/>
+    <w:basedOn w:val="a"/>
+    <w:next w:val="a"/>
     <w:uiPriority w:val="35"/>
     <w:unhideWhenUsed/>
     <w:rsid w:val="008E2C0B"/>
@@ -5171,9 +5165,9 @@
       <w:szCs w:val="18"/>
     </w:rPr>
   </w:style>
-  <w:style w:type="table" w:styleId="TableGrid">
+  <w:style w:type="table" w:styleId="af5">
     <w:name w:val="Table Grid"/>
-    <w:basedOn w:val="TableNormal"/>
+    <w:basedOn w:val="a1"/>
     <w:uiPriority w:val="59"/>
     <w:rsid w:val="006F4872"/>
     <w:pPr>
@@ -5197,10 +5191,10 @@
       </w:tblCellMar>
     </w:tblPr>
   </w:style>
-  <w:style w:type="paragraph" w:styleId="Header">
+  <w:style w:type="paragraph" w:styleId="af6">
     <w:name w:val="header"/>
-    <w:basedOn w:val="Normal"/>
-    <w:link w:val="HeaderChar"/>
+    <w:basedOn w:val="a"/>
+    <w:link w:val="af7"/>
     <w:uiPriority w:val="99"/>
     <w:semiHidden/>
     <w:unhideWhenUsed/>
@@ -5213,18 +5207,18 @@
       <w:spacing w:after="0" w:line="240" w:lineRule="auto"/>
     </w:pPr>
   </w:style>
-  <w:style w:type="character" w:customStyle="1" w:styleId="HeaderChar">
-    <w:name w:val="Header Char"/>
-    <w:basedOn w:val="DefaultParagraphFont"/>
-    <w:link w:val="Header"/>
+  <w:style w:type="character" w:customStyle="1" w:styleId="af7">
+    <w:name w:val="ヘッダー (文字)"/>
+    <w:basedOn w:val="a0"/>
+    <w:link w:val="af6"/>
     <w:uiPriority w:val="99"/>
     <w:semiHidden/>
     <w:rsid w:val="00A919E6"/>
   </w:style>
-  <w:style w:type="paragraph" w:styleId="Footer">
+  <w:style w:type="paragraph" w:styleId="af8">
     <w:name w:val="footer"/>
-    <w:basedOn w:val="Normal"/>
-    <w:link w:val="FooterChar"/>
+    <w:basedOn w:val="a"/>
+    <w:link w:val="af9"/>
     <w:uiPriority w:val="99"/>
     <w:semiHidden/>
     <w:unhideWhenUsed/>
@@ -5237,18 +5231,18 @@
       <w:spacing w:after="0" w:line="240" w:lineRule="auto"/>
     </w:pPr>
   </w:style>
-  <w:style w:type="character" w:customStyle="1" w:styleId="FooterChar">
-    <w:name w:val="Footer Char"/>
-    <w:basedOn w:val="DefaultParagraphFont"/>
-    <w:link w:val="Footer"/>
+  <w:style w:type="character" w:customStyle="1" w:styleId="af9">
+    <w:name w:val="フッター (文字)"/>
+    <w:basedOn w:val="a0"/>
+    <w:link w:val="af8"/>
     <w:uiPriority w:val="99"/>
     <w:semiHidden/>
     <w:rsid w:val="00A919E6"/>
   </w:style>
-  <w:style w:type="character" w:customStyle="1" w:styleId="NoSpacingChar">
-    <w:name w:val="No Spacing Char"/>
-    <w:basedOn w:val="DefaultParagraphFont"/>
-    <w:link w:val="NoSpacing"/>
+  <w:style w:type="character" w:customStyle="1" w:styleId="aa">
+    <w:name w:val="行間詰め (文字)"/>
+    <w:basedOn w:val="a0"/>
+    <w:link w:val="a9"/>
     <w:uiPriority w:val="1"/>
     <w:rsid w:val="0056174C"/>
   </w:style>
@@ -5258,7 +5252,7 @@
 <file path=word/charts/chart1.xml><?xml version="1.0" encoding="utf-8"?>
 <c:chartSpace xmlns:c="http://schemas.openxmlformats.org/drawingml/2006/chart" xmlns:a="http://schemas.openxmlformats.org/drawingml/2006/main" xmlns:r="http://schemas.openxmlformats.org/officeDocument/2006/relationships">
   <c:date1904 val="1"/>
-  <c:lang val="en-US"/>
+  <c:lang val="ja-JP"/>
   <c:chart>
     <c:title>
       <c:tx>
@@ -5370,11 +5364,11 @@
         </c:ser>
         <c:hiLowLines/>
         <c:marker val="1"/>
-        <c:axId val="69511424"/>
-        <c:axId val="69667840"/>
+        <c:axId val="61407232"/>
+        <c:axId val="61409920"/>
       </c:lineChart>
       <c:catAx>
-        <c:axId val="69511424"/>
+        <c:axId val="61407232"/>
         <c:scaling>
           <c:orientation val="minMax"/>
         </c:scaling>
@@ -5411,17 +5405,17 @@
             <a:pPr>
               <a:defRPr lang="ja-JP"/>
             </a:pPr>
-            <a:endParaRPr lang="en-US"/>
+            <a:endParaRPr lang="ja-JP"/>
           </a:p>
         </c:txPr>
-        <c:crossAx val="69667840"/>
+        <c:crossAx val="61409920"/>
         <c:crosses val="autoZero"/>
         <c:auto val="1"/>
         <c:lblAlgn val="ctr"/>
         <c:lblOffset val="100"/>
       </c:catAx>
       <c:valAx>
-        <c:axId val="69667840"/>
+        <c:axId val="61409920"/>
         <c:scaling>
           <c:orientation val="minMax"/>
           <c:max val="1"/>
@@ -5458,10 +5452,10 @@
             <a:pPr>
               <a:defRPr lang="ja-JP"/>
             </a:pPr>
-            <a:endParaRPr lang="en-US"/>
+            <a:endParaRPr lang="ja-JP"/>
           </a:p>
         </c:txPr>
-        <c:crossAx val="69511424"/>
+        <c:crossAx val="61407232"/>
         <c:crosses val="autoZero"/>
         <c:crossBetween val="midCat"/>
         <c:majorUnit val="0.5"/>
@@ -5477,7 +5471,7 @@
 <file path=word/charts/chart2.xml><?xml version="1.0" encoding="utf-8"?>
 <c:chartSpace xmlns:c="http://schemas.openxmlformats.org/drawingml/2006/chart" xmlns:a="http://schemas.openxmlformats.org/drawingml/2006/main" xmlns:r="http://schemas.openxmlformats.org/officeDocument/2006/relationships">
   <c:date1904 val="1"/>
-  <c:lang val="en-US"/>
+  <c:lang val="ja-JP"/>
   <c:chart>
     <c:title>
       <c:tx>
@@ -5559,7 +5553,7 @@
                 <c:formatCode>General</c:formatCode>
                 <c:ptCount val="7"/>
                 <c:pt idx="0">
-                  <c:v>0.67049582908208238</c:v>
+                  <c:v>0.67049582908208272</c:v>
                 </c:pt>
                 <c:pt idx="1">
                   <c:v>0.5806664211165915</c:v>
@@ -5577,7 +5571,7 @@
                   <c:v>-0.5806664211165915</c:v>
                 </c:pt>
                 <c:pt idx="6">
-                  <c:v>-0.67049582908208238</c:v>
+                  <c:v>-0.67049582908208272</c:v>
                 </c:pt>
               </c:numCache>
             </c:numRef>
@@ -5632,7 +5626,7 @@
                   <c:v>-1.9502280000000001</c:v>
                 </c:pt>
                 <c:pt idx="1">
-                  <c:v>-1.6889469911717201</c:v>
+                  <c:v>-1.6889469911717205</c:v>
                 </c:pt>
                 <c:pt idx="2">
                   <c:v>-0.97511399999999959</c:v>
@@ -5644,7 +5638,7 @@
                   <c:v>0.97511399999999959</c:v>
                 </c:pt>
                 <c:pt idx="5">
-                  <c:v>1.6889469911717201</c:v>
+                  <c:v>1.6889469911717205</c:v>
                 </c:pt>
                 <c:pt idx="6">
                   <c:v>1.9502280000000001</c:v>
@@ -5699,25 +5693,25 @@
                 <c:formatCode>General</c:formatCode>
                 <c:ptCount val="7"/>
                 <c:pt idx="0">
-                  <c:v>-0.31816954506966288</c:v>
+                  <c:v>-0.31816954506966305</c:v>
                 </c:pt>
                 <c:pt idx="1">
-                  <c:v>-0.27554290874086584</c:v>
+                  <c:v>-0.27554290874086595</c:v>
                 </c:pt>
                 <c:pt idx="2">
-                  <c:v>-0.15908477253483136</c:v>
+                  <c:v>-0.15908477253483141</c:v>
                 </c:pt>
                 <c:pt idx="3">
                   <c:v>0</c:v>
                 </c:pt>
                 <c:pt idx="4">
-                  <c:v>0.15908477253483136</c:v>
+                  <c:v>0.15908477253483141</c:v>
                 </c:pt>
                 <c:pt idx="5">
-                  <c:v>0.27554290874086584</c:v>
+                  <c:v>0.27554290874086595</c:v>
                 </c:pt>
                 <c:pt idx="6">
-                  <c:v>0.31816954506966288</c:v>
+                  <c:v>0.31816954506966305</c:v>
                 </c:pt>
               </c:numCache>
             </c:numRef>
@@ -5793,11 +5787,11 @@
             </c:numRef>
           </c:yVal>
         </c:ser>
-        <c:axId val="83332480"/>
-        <c:axId val="87429120"/>
+        <c:axId val="61555072"/>
+        <c:axId val="61556992"/>
       </c:scatterChart>
       <c:valAx>
-        <c:axId val="83332480"/>
+        <c:axId val="61555072"/>
         <c:scaling>
           <c:orientation val="minMax"/>
         </c:scaling>
@@ -5834,12 +5828,12 @@
         <c:numFmt formatCode="General" sourceLinked="1"/>
         <c:majorTickMark val="none"/>
         <c:tickLblPos val="nextTo"/>
-        <c:crossAx val="87429120"/>
+        <c:crossAx val="61556992"/>
         <c:crosses val="autoZero"/>
         <c:crossBetween val="midCat"/>
       </c:valAx>
       <c:valAx>
-        <c:axId val="87429120"/>
+        <c:axId val="61556992"/>
         <c:scaling>
           <c:orientation val="minMax"/>
         </c:scaling>
@@ -5865,7 +5859,7 @@
         <c:numFmt formatCode="General" sourceLinked="1"/>
         <c:majorTickMark val="none"/>
         <c:tickLblPos val="nextTo"/>
-        <c:crossAx val="83332480"/>
+        <c:crossAx val="61555072"/>
         <c:crosses val="autoZero"/>
         <c:crossBetween val="midCat"/>
       </c:valAx>
@@ -5881,7 +5875,7 @@
 
 <file path=word/charts/chart3.xml><?xml version="1.0" encoding="utf-8"?>
 <c:chartSpace xmlns:c="http://schemas.openxmlformats.org/drawingml/2006/chart" xmlns:a="http://schemas.openxmlformats.org/drawingml/2006/main" xmlns:r="http://schemas.openxmlformats.org/officeDocument/2006/relationships">
-  <c:lang val="en-US"/>
+  <c:lang val="ja-JP"/>
   <c:chart>
     <c:title>
       <c:tx>
@@ -5966,7 +5960,7 @@
                   <c:v>-1.9502280000000001</c:v>
                 </c:pt>
                 <c:pt idx="1">
-                  <c:v>-1.6889469911717201</c:v>
+                  <c:v>-1.6889469911717205</c:v>
                 </c:pt>
                 <c:pt idx="2">
                   <c:v>-0.97511399999999959</c:v>
@@ -5978,7 +5972,7 @@
                   <c:v>0.97511399999999959</c:v>
                 </c:pt>
                 <c:pt idx="5">
-                  <c:v>1.6889469911717201</c:v>
+                  <c:v>1.6889469911717205</c:v>
                 </c:pt>
                 <c:pt idx="6">
                   <c:v>1.9502280000000001</c:v>
@@ -5987,11 +5981,11 @@
             </c:numRef>
           </c:yVal>
         </c:ser>
-        <c:axId val="87506944"/>
-        <c:axId val="87508864"/>
+        <c:axId val="76244096"/>
+        <c:axId val="76341632"/>
       </c:scatterChart>
       <c:valAx>
-        <c:axId val="87506944"/>
+        <c:axId val="76244096"/>
         <c:scaling>
           <c:orientation val="minMax"/>
         </c:scaling>
@@ -6028,12 +6022,12 @@
         <c:numFmt formatCode="General" sourceLinked="1"/>
         <c:majorTickMark val="none"/>
         <c:tickLblPos val="nextTo"/>
-        <c:crossAx val="87508864"/>
+        <c:crossAx val="76341632"/>
         <c:crosses val="autoZero"/>
         <c:crossBetween val="midCat"/>
       </c:valAx>
       <c:valAx>
-        <c:axId val="87508864"/>
+        <c:axId val="76341632"/>
         <c:scaling>
           <c:orientation val="minMax"/>
         </c:scaling>
@@ -6059,7 +6053,7 @@
         <c:numFmt formatCode="General" sourceLinked="1"/>
         <c:majorTickMark val="none"/>
         <c:tickLblPos val="nextTo"/>
-        <c:crossAx val="87506944"/>
+        <c:crossAx val="76244096"/>
         <c:crosses val="autoZero"/>
         <c:crossBetween val="midCat"/>
       </c:valAx>
@@ -6074,7 +6068,7 @@
 <file path=word/charts/chart4.xml><?xml version="1.0" encoding="utf-8"?>
 <c:chartSpace xmlns:c="http://schemas.openxmlformats.org/drawingml/2006/chart" xmlns:a="http://schemas.openxmlformats.org/drawingml/2006/main" xmlns:r="http://schemas.openxmlformats.org/officeDocument/2006/relationships">
   <c:date1904 val="1"/>
-  <c:lang val="en-US"/>
+  <c:lang val="ja-JP"/>
   <c:chart>
     <c:title>
       <c:tx>
@@ -6166,7 +6160,7 @@
                   <c:v>-0.47411214750123626</c:v>
                 </c:pt>
                 <c:pt idx="1">
-                  <c:v>-6.5778627080702113E-3</c:v>
+                  <c:v>-6.577862708070213E-3</c:v>
                 </c:pt>
                 <c:pt idx="2">
                   <c:v>0.44429675737633373</c:v>
@@ -6233,10 +6227,10 @@
                 <c:formatCode>General</c:formatCode>
                 <c:ptCount val="7"/>
                 <c:pt idx="0">
-                  <c:v>-0.67049582908208238</c:v>
+                  <c:v>-0.67049582908208272</c:v>
                 </c:pt>
                 <c:pt idx="1">
-                  <c:v>-9.3025026531811297E-3</c:v>
+                  <c:v>-9.3025026531811383E-3</c:v>
                 </c:pt>
                 <c:pt idx="2">
                   <c:v>0.6283304999999999</c:v>
@@ -6248,7 +6242,7 @@
                   <c:v>1.5960266323982799</c:v>
                 </c:pt>
                 <c:pt idx="5">
-                  <c:v>1.8601428699139098</c:v>
+                  <c:v>1.8601428699139109</c:v>
                 </c:pt>
                 <c:pt idx="6">
                   <c:v>1.9502280000000001</c:v>
@@ -6327,11 +6321,11 @@
             </c:numRef>
           </c:yVal>
         </c:ser>
-        <c:axId val="87644800"/>
-        <c:axId val="87665664"/>
+        <c:axId val="77338880"/>
+        <c:axId val="77366400"/>
       </c:scatterChart>
       <c:valAx>
-        <c:axId val="87644800"/>
+        <c:axId val="77338880"/>
         <c:scaling>
           <c:orientation val="minMax"/>
         </c:scaling>
@@ -6372,12 +6366,12 @@
         <c:numFmt formatCode="General" sourceLinked="1"/>
         <c:majorTickMark val="none"/>
         <c:tickLblPos val="nextTo"/>
-        <c:crossAx val="87665664"/>
+        <c:crossAx val="77366400"/>
         <c:crosses val="autoZero"/>
         <c:crossBetween val="midCat"/>
       </c:valAx>
       <c:valAx>
-        <c:axId val="87665664"/>
+        <c:axId val="77366400"/>
         <c:scaling>
           <c:orientation val="minMax"/>
         </c:scaling>
@@ -6403,7 +6397,7 @@
         <c:numFmt formatCode="General" sourceLinked="1"/>
         <c:majorTickMark val="none"/>
         <c:tickLblPos val="nextTo"/>
-        <c:crossAx val="87644800"/>
+        <c:crossAx val="77338880"/>
         <c:crosses val="autoZero"/>
         <c:crossBetween val="midCat"/>
       </c:valAx>
@@ -6419,7 +6413,7 @@
 
 <file path=word/charts/chart5.xml><?xml version="1.0" encoding="utf-8"?>
 <c:chartSpace xmlns:c="http://schemas.openxmlformats.org/drawingml/2006/chart" xmlns:a="http://schemas.openxmlformats.org/drawingml/2006/main" xmlns:r="http://schemas.openxmlformats.org/officeDocument/2006/relationships">
-  <c:lang val="en-US"/>
+  <c:lang val="ja-JP"/>
   <c:chart>
     <c:title>
       <c:tx>
@@ -6519,19 +6513,19 @@
                   <c:v>1.6313781405973931E-2</c:v>
                 </c:pt>
                 <c:pt idx="1">
-                  <c:v>-0.22889918304763143</c:v>
+                  <c:v>-0.22889918304763149</c:v>
                 </c:pt>
                 <c:pt idx="2">
-                  <c:v>-0.40840753170225153</c:v>
+                  <c:v>-0.40840753170225175</c:v>
                 </c:pt>
                 <c:pt idx="3">
                   <c:v>-0.47411214750123626</c:v>
                 </c:pt>
                 <c:pt idx="4">
-                  <c:v>-0.40840753170225153</c:v>
+                  <c:v>-0.40840753170225175</c:v>
                 </c:pt>
                 <c:pt idx="5">
-                  <c:v>-0.22889918304763143</c:v>
+                  <c:v>-0.22889918304763149</c:v>
                 </c:pt>
                 <c:pt idx="6">
                   <c:v>1.6313781405973931E-2</c:v>
@@ -6586,25 +6580,25 @@
                 <c:formatCode>General</c:formatCode>
                 <c:ptCount val="7"/>
                 <c:pt idx="0">
-                  <c:v>2.3071170917918386E-2</c:v>
+                  <c:v>2.3071170917918399E-2</c:v>
                 </c:pt>
                 <c:pt idx="1">
-                  <c:v>-0.32371232908208203</c:v>
+                  <c:v>-0.32371232908208225</c:v>
                 </c:pt>
                 <c:pt idx="2">
                   <c:v>-0.57757547030864365</c:v>
                 </c:pt>
                 <c:pt idx="3">
-                  <c:v>-0.67049582908208238</c:v>
+                  <c:v>-0.67049582908208272</c:v>
                 </c:pt>
                 <c:pt idx="4">
                   <c:v>-0.57757547030864365</c:v>
                 </c:pt>
                 <c:pt idx="5">
-                  <c:v>-0.32371232908208203</c:v>
+                  <c:v>-0.32371232908208225</c:v>
                 </c:pt>
                 <c:pt idx="6">
-                  <c:v>2.3071170917918386E-2</c:v>
+                  <c:v>2.3071170917918399E-2</c:v>
                 </c:pt>
               </c:numCache>
             </c:numRef>
@@ -6680,11 +6674,11 @@
             </c:numRef>
           </c:yVal>
         </c:ser>
-        <c:axId val="90957312"/>
-        <c:axId val="91021696"/>
+        <c:axId val="63482112"/>
+        <c:axId val="63508864"/>
       </c:scatterChart>
       <c:valAx>
-        <c:axId val="90957312"/>
+        <c:axId val="63482112"/>
         <c:scaling>
           <c:orientation val="minMax"/>
         </c:scaling>
@@ -6725,12 +6719,12 @@
         <c:numFmt formatCode="General" sourceLinked="1"/>
         <c:majorTickMark val="none"/>
         <c:tickLblPos val="nextTo"/>
-        <c:crossAx val="91021696"/>
+        <c:crossAx val="63508864"/>
         <c:crosses val="autoZero"/>
         <c:crossBetween val="midCat"/>
       </c:valAx>
       <c:valAx>
-        <c:axId val="91021696"/>
+        <c:axId val="63508864"/>
         <c:scaling>
           <c:orientation val="minMax"/>
         </c:scaling>
@@ -6756,7 +6750,7 @@
         <c:numFmt formatCode="General" sourceLinked="1"/>
         <c:majorTickMark val="none"/>
         <c:tickLblPos val="nextTo"/>
-        <c:crossAx val="90957312"/>
+        <c:crossAx val="63482112"/>
         <c:crosses val="autoZero"/>
         <c:crossBetween val="midCat"/>
       </c:valAx>
@@ -7488,36 +7482,6 @@
         </w:p>
       </w:docPartBody>
     </w:docPart>
-    <w:docPart>
-      <w:docPartPr>
-        <w:name w:val="8411F95BA0364203B17794DB09C3282C"/>
-        <w:category>
-          <w:name w:val="General"/>
-          <w:gallery w:val="placeholder"/>
-        </w:category>
-        <w:types>
-          <w:type w:val="bbPlcHdr"/>
-        </w:types>
-        <w:behaviors>
-          <w:behavior w:val="content"/>
-        </w:behaviors>
-        <w:guid w:val="{0D6F48ED-6DEC-447E-8628-024375EF744C}"/>
-      </w:docPartPr>
-      <w:docPartBody>
-        <w:p>
-          <w:pPr>
-            <w:pStyle w:val="8411F95BA0364203B17794DB09C3282C"/>
-          </w:pPr>
-          <w:r>
-            <w:rPr>
-              <w:b/>
-              <w:bCs/>
-            </w:rPr>
-            <w:t>[Pick the date]</w:t>
-          </w:r>
-        </w:p>
-      </w:docPartBody>
-    </w:docPart>
   </w:docParts>
 </w:glossaryDocument>
 </file>
@@ -7535,8 +7499,9 @@
     <w:panose1 w:val="02070309020205020404"/>
     <w:charset w:val="00"/>
     <w:family w:val="modern"/>
+    <w:notTrueType/>
     <w:pitch w:val="fixed"/>
-    <w:sig w:usb0="E0002AFF" w:usb1="C0007843" w:usb2="00000009" w:usb3="00000000" w:csb0="000001FF" w:csb1="00000000"/>
+    <w:sig w:usb0="00000003" w:usb1="00000000" w:usb2="00000000" w:usb3="00000000" w:csb0="00000001" w:csb1="00000000"/>
   </w:font>
   <w:font w:name="Times New Roman">
     <w:panose1 w:val="02020603050405020304"/>
@@ -7559,12 +7524,28 @@
     <w:pitch w:val="variable"/>
     <w:sig w:usb0="00000000" w:usb1="10000000" w:usb2="00000000" w:usb3="00000000" w:csb0="80000000" w:csb1="00000000"/>
   </w:font>
+  <w:font w:name="ＭＳ 明朝">
+    <w:altName w:val="MS Mincho"/>
+    <w:panose1 w:val="02020609040205080304"/>
+    <w:charset w:val="80"/>
+    <w:family w:val="roman"/>
+    <w:pitch w:val="fixed"/>
+    <w:sig w:usb0="E00002FF" w:usb1="6AC7FDFB" w:usb2="00000012" w:usb3="00000000" w:csb0="0002009F" w:csb1="00000000"/>
+  </w:font>
   <w:font w:name="Cambria">
     <w:panose1 w:val="02040503050406030204"/>
     <w:charset w:val="00"/>
     <w:family w:val="roman"/>
     <w:pitch w:val="variable"/>
     <w:sig w:usb0="A00002EF" w:usb1="4000004B" w:usb2="00000000" w:usb3="00000000" w:csb0="0000019F" w:csb1="00000000"/>
+  </w:font>
+  <w:font w:name="ＭＳ ゴシック">
+    <w:altName w:val="MS Gothic"/>
+    <w:panose1 w:val="020B0609070205080204"/>
+    <w:charset w:val="80"/>
+    <w:family w:val="modern"/>
+    <w:pitch w:val="fixed"/>
+    <w:sig w:usb0="E00002FF" w:usb1="6AC7FDFB" w:usb2="00000012" w:usb3="00000000" w:csb0="0002009F" w:csb1="00000000"/>
   </w:font>
   <w:font w:name="Tahoma">
     <w:panose1 w:val="020B0604030504040204"/>
@@ -7573,12 +7554,28 @@
     <w:pitch w:val="variable"/>
     <w:sig w:usb0="E1002EFF" w:usb1="C000605B" w:usb2="00000029" w:usb3="00000000" w:csb0="000101FF" w:csb1="00000000"/>
   </w:font>
+  <w:font w:name="Century">
+    <w:panose1 w:val="02040604050505020304"/>
+    <w:charset w:val="00"/>
+    <w:family w:val="roman"/>
+    <w:pitch w:val="variable"/>
+    <w:sig w:usb0="00000287" w:usb1="00000000" w:usb2="00000000" w:usb3="00000000" w:csb0="0000009F" w:csb1="00000000"/>
+  </w:font>
+  <w:font w:name="Arial">
+    <w:panose1 w:val="020B0604020202020204"/>
+    <w:charset w:val="00"/>
+    <w:family w:val="swiss"/>
+    <w:pitch w:val="variable"/>
+    <w:sig w:usb0="E0002AFF" w:usb1="C0007843" w:usb2="00000009" w:usb3="00000000" w:csb0="000001FF" w:csb1="00000000"/>
+  </w:font>
 </w:fonts>
 </file>
 
 <file path=word/glossary/settings.xml><?xml version="1.0" encoding="utf-8"?>
 <w:settings xmlns:o="urn:schemas-microsoft-com:office:office" xmlns:r="http://schemas.openxmlformats.org/officeDocument/2006/relationships" xmlns:m="http://schemas.openxmlformats.org/officeDocument/2006/math" xmlns:v="urn:schemas-microsoft-com:vml" xmlns:w10="urn:schemas-microsoft-com:office:word" xmlns:w="http://schemas.openxmlformats.org/wordprocessingml/2006/main" xmlns:sl="http://schemas.openxmlformats.org/schemaLibrary/2006/main">
   <w:view w:val="normal"/>
+  <w:bordersDoNotSurroundHeader/>
+  <w:bordersDoNotSurroundFooter/>
   <w:defaultTabStop w:val="720"/>
   <w:characterSpacingControl w:val="doNotCompress"/>
   <w:compat>
@@ -7588,6 +7585,7 @@
     <w:rsidRoot w:val="002479B0"/>
     <w:rsid w:val="00060FE7"/>
     <w:rsid w:val="002479B0"/>
+    <w:rsid w:val="004F7E48"/>
   </w:rsids>
   <m:mathPr>
     <m:mathFont m:val="Cambria Math"/>
@@ -7602,7 +7600,7 @@
     <m:intLim m:val="subSup"/>
     <m:naryLim m:val="undOvr"/>
   </m:mathPr>
-  <w:themeFontLang w:val="en-US"/>
+  <w:themeFontLang w:val="en-US" w:eastAsia="ja-JP"/>
   <w:clrSchemeMapping w:bg1="light1" w:t1="dark1" w:bg2="light2" w:t2="dark2" w:accent1="accent1" w:accent2="accent2" w:accent3="accent3" w:accent4="accent4" w:accent5="accent5" w:accent6="accent6" w:hyperlink="hyperlink" w:followedHyperlink="followedHyperlink"/>
   <w:decimalSymbol w:val="."/>
   <w:listSeparator w:val=","/>
@@ -7765,17 +7763,18 @@
     <w:lsdException w:name="Bibliography" w:uiPriority="37"/>
     <w:lsdException w:name="TOC Heading" w:uiPriority="39" w:qFormat="1"/>
   </w:latentStyles>
-  <w:style w:type="paragraph" w:default="1" w:styleId="Normal">
+  <w:style w:type="paragraph" w:default="1" w:styleId="a">
     <w:name w:val="Normal"/>
     <w:qFormat/>
+    <w:rsid w:val="004F7E48"/>
   </w:style>
-  <w:style w:type="character" w:default="1" w:styleId="DefaultParagraphFont">
+  <w:style w:type="character" w:default="1" w:styleId="a0">
     <w:name w:val="Default Paragraph Font"/>
     <w:uiPriority w:val="1"/>
     <w:semiHidden/>
     <w:unhideWhenUsed/>
   </w:style>
-  <w:style w:type="table" w:default="1" w:styleId="TableNormal">
+  <w:style w:type="table" w:default="1" w:styleId="a1">
     <w:name w:val="Normal Table"/>
     <w:uiPriority w:val="99"/>
     <w:semiHidden/>
@@ -7791,7 +7790,7 @@
       </w:tblCellMar>
     </w:tblPr>
   </w:style>
-  <w:style w:type="numbering" w:default="1" w:styleId="NoList">
+  <w:style w:type="numbering" w:default="1" w:styleId="a2">
     <w:name w:val="No List"/>
     <w:uiPriority w:val="99"/>
     <w:semiHidden/>
@@ -8137,7 +8136,7 @@
 </file>
 
 <file path=customXml/itemProps2.xml><?xml version="1.0" encoding="utf-8"?>
-<ds:datastoreItem xmlns:ds="http://schemas.openxmlformats.org/officeDocument/2006/customXml" ds:itemID="{F12A8E0E-17BB-42E7-8C8C-845CA6410075}">
+<ds:datastoreItem xmlns:ds="http://schemas.openxmlformats.org/officeDocument/2006/customXml" ds:itemID="{9F256CB5-F395-4492-BEA4-21610F6E6791}">
   <ds:schemaRefs>
     <ds:schemaRef ds:uri="http://schemas.openxmlformats.org/officeDocument/2006/bibliography"/>
   </ds:schemaRefs>

</xml_diff>